<commit_message>
modificato nome con email
</commit_message>
<xml_diff>
--- a/documento_modificato.docx
+++ b/documento_modificato.docx
@@ -92,7 +92,7 @@
           <w:sz w:val="48"/>
           <w:lang w:val="it-IT"/>
         </w:rPr>
-        <w:t>riccardo.traverso.2005@calvino.edu.it</w:t>
+        <w:t>RICCARDO TRAVERSO</w:t>
       </w:r>
     </w:p>
     <w:p>
@@ -528,7 +528,7 @@
           <w:sz w:val="48"/>
           <w:lang w:val="it-IT"/>
         </w:rPr>
-        <w:t>giancarlo.massa.2006@calvino.edu.it</w:t>
+        <w:t>GIANCARLO MASSA</w:t>
       </w:r>
     </w:p>
     <w:p>
@@ -964,7 +964,7 @@
           <w:sz w:val="48"/>
           <w:lang w:val="it-IT"/>
         </w:rPr>
-        <w:t>oscar.zhou.2004@calvino.edu.it</w:t>
+        <w:t>OSCAR ZHOU</w:t>
       </w:r>
     </w:p>
     <w:p>
@@ -1397,7 +1397,7 @@
           <w:sz w:val="48"/>
           <w:lang w:val="it-IT"/>
         </w:rPr>
-        <w:t>jacopo.costa.2005@calvino.edu.it</w:t>
+        <w:t>JACOPO COSTA</w:t>
       </w:r>
     </w:p>
     <w:p>
@@ -1770,7 +1770,7 @@
           <w:sz w:val="48"/>
           <w:lang w:val="it-IT"/>
         </w:rPr>
-        <w:t>ting.zhang.2005@calvino.edu.it</w:t>
+        <w:t>TING ZHANG</w:t>
       </w:r>
     </w:p>
     <w:p>
@@ -2111,7 +2111,7 @@
           <w:sz w:val="48"/>
           <w:lang w:val="it-IT"/>
         </w:rPr>
-        <w:t>matteo.palese.2004@calvino.edu.it</w:t>
+        <w:t>MATTEO PALESE</w:t>
       </w:r>
     </w:p>
     <w:p>
@@ -2484,7 +2484,7 @@
           <w:sz w:val="48"/>
           <w:lang w:val="it-IT"/>
         </w:rPr>
-        <w:t>fabio.acquisto.2005@calvino.edu.it</w:t>
+        <w:t>FABIO ACQUISTO</w:t>
       </w:r>
     </w:p>
     <w:p>
@@ -2915,7 +2915,7 @@
           <w:sz w:val="48"/>
           <w:lang w:val="it-IT"/>
         </w:rPr>
-        <w:t>leonardo.canepa.2005@calvino.edu.it</w:t>
+        <w:t>Leonardo Canepa</w:t>
       </w:r>
     </w:p>
     <w:p>
@@ -3290,7 +3290,7 @@
           <w:sz w:val="48"/>
           <w:lang w:val="it-IT"/>
         </w:rPr>
-        <w:t>fabio.merello.2005@calvino.edu.it</w:t>
+        <w:t>Fabio Merello</w:t>
       </w:r>
     </w:p>
     <w:p>
@@ -3661,7 +3661,7 @@
           <w:sz w:val="48"/>
           <w:lang w:val="it-IT"/>
         </w:rPr>
-        <w:t>dennis.hila.2005@calvino.edu.it</w:t>
+        <w:t>DENNIS HILA</w:t>
       </w:r>
     </w:p>
     <w:p>
@@ -4004,7 +4004,7 @@
           <w:sz w:val="48"/>
           <w:lang w:val="it-IT"/>
         </w:rPr>
-        <w:t>mattia.mazza.2004@calvino.edu.it</w:t>
+        <w:t>MATTIA MAZZA</w:t>
       </w:r>
     </w:p>
     <w:p>
@@ -4345,7 +4345,7 @@
           <w:sz w:val="48"/>
           <w:lang w:val="it-IT"/>
         </w:rPr>
-        <w:t>ivan.faraguna.2005@calvino.edu.it</w:t>
+        <w:t>IVAN FARAGUNA</w:t>
       </w:r>
     </w:p>
     <w:p>

</xml_diff>

<commit_message>
tolto le tabelle in piu
</commit_message>
<xml_diff>
--- a/documento_modificato.docx
+++ b/documento_modificato.docx
@@ -2010,15 +2010,29 @@
       </w:r>
     </w:p>
     <w:p>
-      <w:r>
+      <w:pPr>
+        <w:rPr>
+          <w:lang w:val="it-IT"/>
+        </w:rPr>
+      </w:pPr>
+      <w:r>
+        <w:rPr>
+          <w:lang w:val="it-IT"/>
+        </w:rPr>
         <w:t xml:space="preserve">Genova, </w:t>
       </w:r>
       <w:proofErr w:type="spellStart"/>
       <w:r>
+        <w:rPr>
+          <w:lang w:val="it-IT"/>
+        </w:rPr>
         <w:t>13/03/2024</w:t>
       </w:r>
       <w:proofErr w:type="spellEnd"/>
       <w:r>
+        <w:rPr>
+          <w:lang w:val="it-IT"/>
+        </w:rPr>
         <w:br w:type="page"/>
       </w:r>
       <w:r>
@@ -2814,15 +2828,29 @@
       </w:r>
     </w:p>
     <w:p>
-      <w:r>
+      <w:pPr>
+        <w:rPr>
+          <w:lang w:val="it-IT"/>
+        </w:rPr>
+      </w:pPr>
+      <w:r>
+        <w:rPr>
+          <w:lang w:val="it-IT"/>
+        </w:rPr>
         <w:t xml:space="preserve">Genova, </w:t>
       </w:r>
       <w:proofErr w:type="spellStart"/>
       <w:r>
+        <w:rPr>
+          <w:lang w:val="it-IT"/>
+        </w:rPr>
         <w:t>13/03/2024</w:t>
       </w:r>
       <w:proofErr w:type="spellEnd"/>
       <w:r>
+        <w:rPr>
+          <w:lang w:val="it-IT"/>
+        </w:rPr>
         <w:br w:type="page"/>
       </w:r>
       <w:r>
@@ -3560,15 +3588,29 @@
       </w:r>
     </w:p>
     <w:p>
-      <w:r>
+      <w:pPr>
+        <w:rPr>
+          <w:lang w:val="it-IT"/>
+        </w:rPr>
+      </w:pPr>
+      <w:r>
+        <w:rPr>
+          <w:lang w:val="it-IT"/>
+        </w:rPr>
         <w:t xml:space="preserve">Genova, </w:t>
       </w:r>
       <w:proofErr w:type="spellStart"/>
       <w:r>
+        <w:rPr>
+          <w:lang w:val="it-IT"/>
+        </w:rPr>
         <w:t>13/03/2024</w:t>
       </w:r>
       <w:proofErr w:type="spellEnd"/>
       <w:r>
+        <w:rPr>
+          <w:lang w:val="it-IT"/>
+        </w:rPr>
         <w:br w:type="page"/>
       </w:r>
       <w:r>
@@ -4244,15 +4286,29 @@
       </w:r>
     </w:p>
     <w:p>
-      <w:r>
+      <w:pPr>
+        <w:rPr>
+          <w:lang w:val="it-IT"/>
+        </w:rPr>
+      </w:pPr>
+      <w:r>
+        <w:rPr>
+          <w:lang w:val="it-IT"/>
+        </w:rPr>
         <w:t xml:space="preserve">Genova, </w:t>
       </w:r>
       <w:proofErr w:type="spellStart"/>
       <w:r>
+        <w:rPr>
+          <w:lang w:val="it-IT"/>
+        </w:rPr>
         <w:t>13/03/2024</w:t>
       </w:r>
       <w:proofErr w:type="spellEnd"/>
       <w:r>
+        <w:rPr>
+          <w:lang w:val="it-IT"/>
+        </w:rPr>
         <w:br w:type="page"/>
       </w:r>
       <w:r>
@@ -4597,491 +4653,6 @@
         <w:br w:type="page"/>
       </w:r>
     </w:p>
-    <w:tbl>
-      <w:tblPr>
-        <w:tblStyle w:val="Grigliachiara-Colore1"/>
-        <w:tblW w:w="0" w:type="auto"/>
-        <w:jc w:val="center"/>
-        <w:tblLook w:val="04A0" w:firstRow="1" w:lastRow="0" w:firstColumn="1" w:lastColumn="0" w:noHBand="0" w:noVBand="1"/>
-      </w:tblPr>
-      <w:tblGrid>
-        <w:gridCol w:w="2666"/>
-        <w:gridCol w:w="2666"/>
-        <w:gridCol w:w="2666"/>
-        <w:gridCol w:w="2666"/>
-      </w:tblGrid>
-      <w:tr>
-        <w:trPr>
-          <w:cnfStyle w:val="100000000000" w:firstRow="1" w:lastRow="0" w:firstColumn="0" w:lastColumn="0" w:oddVBand="0" w:evenVBand="0" w:oddHBand="0" w:evenHBand="0" w:firstRowFirstColumn="0" w:firstRowLastColumn="0" w:lastRowFirstColumn="0" w:lastRowLastColumn="0"/>
-          <w:jc w:val="center"/>
-        </w:trPr>
-        <w:tc>
-          <w:tcPr>
-            <w:cnfStyle w:val="001000000000" w:firstRow="0" w:lastRow="0" w:firstColumn="1" w:lastColumn="0" w:oddVBand="0" w:evenVBand="0" w:oddHBand="0" w:evenHBand="0" w:firstRowFirstColumn="0" w:firstRowLastColumn="0" w:lastRowFirstColumn="0" w:lastRowLastColumn="0"/>
-            <w:tcW w:w="2666" w:type="dxa"/>
-            <w:vAlign w:val="center"/>
-          </w:tcPr>
-          <w:p>
-            <w:pPr>
-              <w:jc w:val="center"/>
-            </w:pPr>
-            <w:r>
-              <w:t xml:space="preserve">Nome del </w:t>
-            </w:r>
-            <w:proofErr w:type="spellStart"/>
-            <w:r>
-              <w:t>corso</w:t>
-            </w:r>
-            <w:proofErr w:type="spellEnd"/>
-          </w:p>
-        </w:tc>
-        <w:tc>
-          <w:tcPr>
-            <w:tcW w:w="2666" w:type="dxa"/>
-            <w:vAlign w:val="center"/>
-          </w:tcPr>
-          <w:p>
-            <w:pPr>
-              <w:jc w:val="center"/>
-              <w:cnfStyle w:val="100000000000" w:firstRow="1" w:lastRow="0" w:firstColumn="0" w:lastColumn="0" w:oddVBand="0" w:evenVBand="0" w:oddHBand="0" w:evenHBand="0" w:firstRowFirstColumn="0" w:firstRowLastColumn="0" w:lastRowFirstColumn="0" w:lastRowLastColumn="0"/>
-            </w:pPr>
-            <w:r>
-              <w:t xml:space="preserve">Ore </w:t>
-            </w:r>
-            <w:proofErr w:type="spellStart"/>
-            <w:r>
-              <w:t>svolte</w:t>
-            </w:r>
-            <w:proofErr w:type="spellEnd"/>
-          </w:p>
-        </w:tc>
-        <w:tc>
-          <w:tcPr>
-            <w:tcW w:w="2666" w:type="dxa"/>
-            <w:vAlign w:val="center"/>
-          </w:tcPr>
-          <w:p>
-            <w:pPr>
-              <w:jc w:val="center"/>
-              <w:cnfStyle w:val="100000000000" w:firstRow="1" w:lastRow="0" w:firstColumn="0" w:lastColumn="0" w:oddVBand="0" w:evenVBand="0" w:oddHBand="0" w:evenHBand="0" w:firstRowFirstColumn="0" w:firstRowLastColumn="0" w:lastRowFirstColumn="0" w:lastRowLastColumn="0"/>
-            </w:pPr>
-            <w:r>
-              <w:t xml:space="preserve">Ore </w:t>
-            </w:r>
-            <w:proofErr w:type="spellStart"/>
-            <w:r>
-              <w:t>totali</w:t>
-            </w:r>
-            <w:proofErr w:type="spellEnd"/>
-          </w:p>
-        </w:tc>
-        <w:tc>
-          <w:tcPr>
-            <w:tcW w:w="2666" w:type="dxa"/>
-            <w:vAlign w:val="center"/>
-          </w:tcPr>
-          <w:p>
-            <w:pPr>
-              <w:jc w:val="center"/>
-              <w:cnfStyle w:val="100000000000" w:firstRow="1" w:lastRow="0" w:firstColumn="0" w:lastColumn="0" w:oddVBand="0" w:evenVBand="0" w:oddHBand="0" w:evenHBand="0" w:firstRowFirstColumn="0" w:firstRowLastColumn="0" w:lastRowFirstColumn="0" w:lastRowLastColumn="0"/>
-            </w:pPr>
-            <w:proofErr w:type="spellStart"/>
-            <w:r>
-              <w:t>Docente</w:t>
-            </w:r>
-            <w:proofErr w:type="spellEnd"/>
-          </w:p>
-        </w:tc>
-      </w:tr>
-    </w:tbl>
-    <w:tbl>
-      <w:tblPr>
-        <w:tblStyle w:val="Grigliachiara-Colore1"/>
-        <w:tblW w:w="0" w:type="auto"/>
-        <w:jc w:val="center"/>
-        <w:tblLook w:val="04A0" w:firstRow="1" w:lastRow="0" w:firstColumn="1" w:lastColumn="0" w:noHBand="0" w:noVBand="1"/>
-      </w:tblPr>
-      <w:tblGrid>
-        <w:gridCol w:w="2666"/>
-        <w:gridCol w:w="2666"/>
-        <w:gridCol w:w="2666"/>
-        <w:gridCol w:w="2666"/>
-      </w:tblGrid>
-      <w:tr>
-        <w:trPr>
-          <w:cnfStyle w:val="100000000000" w:firstRow="1" w:lastRow="0" w:firstColumn="0" w:lastColumn="0" w:oddVBand="0" w:evenVBand="0" w:oddHBand="0" w:evenHBand="0" w:firstRowFirstColumn="0" w:firstRowLastColumn="0" w:lastRowFirstColumn="0" w:lastRowLastColumn="0"/>
-          <w:jc w:val="center"/>
-        </w:trPr>
-        <w:tc>
-          <w:tcPr>
-            <w:cnfStyle w:val="001000000000" w:firstRow="0" w:lastRow="0" w:firstColumn="1" w:lastColumn="0" w:oddVBand="0" w:evenVBand="0" w:oddHBand="0" w:evenHBand="0" w:firstRowFirstColumn="0" w:firstRowLastColumn="0" w:lastRowFirstColumn="0" w:lastRowLastColumn="0"/>
-            <w:tcW w:w="2666" w:type="dxa"/>
-            <w:vAlign w:val="center"/>
-          </w:tcPr>
-          <w:p>
-            <w:pPr>
-              <w:jc w:val="center"/>
-            </w:pPr>
-            <w:r>
-              <w:t xml:space="preserve">Nome del </w:t>
-            </w:r>
-            <w:proofErr w:type="spellStart"/>
-            <w:r>
-              <w:t>corso</w:t>
-            </w:r>
-            <w:proofErr w:type="spellEnd"/>
-          </w:p>
-        </w:tc>
-        <w:tc>
-          <w:tcPr>
-            <w:tcW w:w="2666" w:type="dxa"/>
-            <w:vAlign w:val="center"/>
-          </w:tcPr>
-          <w:p>
-            <w:pPr>
-              <w:jc w:val="center"/>
-              <w:cnfStyle w:val="100000000000" w:firstRow="1" w:lastRow="0" w:firstColumn="0" w:lastColumn="0" w:oddVBand="0" w:evenVBand="0" w:oddHBand="0" w:evenHBand="0" w:firstRowFirstColumn="0" w:firstRowLastColumn="0" w:lastRowFirstColumn="0" w:lastRowLastColumn="0"/>
-            </w:pPr>
-            <w:r>
-              <w:t xml:space="preserve">Ore </w:t>
-            </w:r>
-            <w:proofErr w:type="spellStart"/>
-            <w:r>
-              <w:t>svolte</w:t>
-            </w:r>
-            <w:proofErr w:type="spellEnd"/>
-          </w:p>
-        </w:tc>
-        <w:tc>
-          <w:tcPr>
-            <w:tcW w:w="2666" w:type="dxa"/>
-            <w:vAlign w:val="center"/>
-          </w:tcPr>
-          <w:p>
-            <w:pPr>
-              <w:jc w:val="center"/>
-              <w:cnfStyle w:val="100000000000" w:firstRow="1" w:lastRow="0" w:firstColumn="0" w:lastColumn="0" w:oddVBand="0" w:evenVBand="0" w:oddHBand="0" w:evenHBand="0" w:firstRowFirstColumn="0" w:firstRowLastColumn="0" w:lastRowFirstColumn="0" w:lastRowLastColumn="0"/>
-            </w:pPr>
-            <w:r>
-              <w:t xml:space="preserve">Ore </w:t>
-            </w:r>
-            <w:proofErr w:type="spellStart"/>
-            <w:r>
-              <w:t>totali</w:t>
-            </w:r>
-            <w:proofErr w:type="spellEnd"/>
-          </w:p>
-        </w:tc>
-        <w:tc>
-          <w:tcPr>
-            <w:tcW w:w="2666" w:type="dxa"/>
-            <w:vAlign w:val="center"/>
-          </w:tcPr>
-          <w:p>
-            <w:pPr>
-              <w:jc w:val="center"/>
-              <w:cnfStyle w:val="100000000000" w:firstRow="1" w:lastRow="0" w:firstColumn="0" w:lastColumn="0" w:oddVBand="0" w:evenVBand="0" w:oddHBand="0" w:evenHBand="0" w:firstRowFirstColumn="0" w:firstRowLastColumn="0" w:lastRowFirstColumn="0" w:lastRowLastColumn="0"/>
-            </w:pPr>
-            <w:proofErr w:type="spellStart"/>
-            <w:r>
-              <w:t>Docente</w:t>
-            </w:r>
-            <w:proofErr w:type="spellEnd"/>
-          </w:p>
-        </w:tc>
-      </w:tr>
-    </w:tbl>
-    <w:tbl>
-      <w:tblPr>
-        <w:tblStyle w:val="Grigliachiara-Colore1"/>
-        <w:tblW w:w="0" w:type="auto"/>
-        <w:jc w:val="center"/>
-        <w:tblLook w:val="04A0" w:firstRow="1" w:lastRow="0" w:firstColumn="1" w:lastColumn="0" w:noHBand="0" w:noVBand="1"/>
-      </w:tblPr>
-      <w:tblGrid>
-        <w:gridCol w:w="2666"/>
-        <w:gridCol w:w="2666"/>
-        <w:gridCol w:w="2666"/>
-        <w:gridCol w:w="2666"/>
-      </w:tblGrid>
-      <w:tr>
-        <w:trPr>
-          <w:cnfStyle w:val="100000000000" w:firstRow="1" w:lastRow="0" w:firstColumn="0" w:lastColumn="0" w:oddVBand="0" w:evenVBand="0" w:oddHBand="0" w:evenHBand="0" w:firstRowFirstColumn="0" w:firstRowLastColumn="0" w:lastRowFirstColumn="0" w:lastRowLastColumn="0"/>
-          <w:jc w:val="center"/>
-        </w:trPr>
-        <w:tc>
-          <w:tcPr>
-            <w:cnfStyle w:val="001000000000" w:firstRow="0" w:lastRow="0" w:firstColumn="1" w:lastColumn="0" w:oddVBand="0" w:evenVBand="0" w:oddHBand="0" w:evenHBand="0" w:firstRowFirstColumn="0" w:firstRowLastColumn="0" w:lastRowFirstColumn="0" w:lastRowLastColumn="0"/>
-            <w:tcW w:w="2666" w:type="dxa"/>
-            <w:vAlign w:val="center"/>
-          </w:tcPr>
-          <w:p>
-            <w:pPr>
-              <w:jc w:val="center"/>
-            </w:pPr>
-            <w:r>
-              <w:t xml:space="preserve">Nome del </w:t>
-            </w:r>
-            <w:proofErr w:type="spellStart"/>
-            <w:r>
-              <w:t>corso</w:t>
-            </w:r>
-            <w:proofErr w:type="spellEnd"/>
-          </w:p>
-        </w:tc>
-        <w:tc>
-          <w:tcPr>
-            <w:tcW w:w="2666" w:type="dxa"/>
-            <w:vAlign w:val="center"/>
-          </w:tcPr>
-          <w:p>
-            <w:pPr>
-              <w:jc w:val="center"/>
-              <w:cnfStyle w:val="100000000000" w:firstRow="1" w:lastRow="0" w:firstColumn="0" w:lastColumn="0" w:oddVBand="0" w:evenVBand="0" w:oddHBand="0" w:evenHBand="0" w:firstRowFirstColumn="0" w:firstRowLastColumn="0" w:lastRowFirstColumn="0" w:lastRowLastColumn="0"/>
-            </w:pPr>
-            <w:r>
-              <w:t xml:space="preserve">Ore </w:t>
-            </w:r>
-            <w:proofErr w:type="spellStart"/>
-            <w:r>
-              <w:t>svolte</w:t>
-            </w:r>
-            <w:proofErr w:type="spellEnd"/>
-          </w:p>
-        </w:tc>
-        <w:tc>
-          <w:tcPr>
-            <w:tcW w:w="2666" w:type="dxa"/>
-            <w:vAlign w:val="center"/>
-          </w:tcPr>
-          <w:p>
-            <w:pPr>
-              <w:jc w:val="center"/>
-              <w:cnfStyle w:val="100000000000" w:firstRow="1" w:lastRow="0" w:firstColumn="0" w:lastColumn="0" w:oddVBand="0" w:evenVBand="0" w:oddHBand="0" w:evenHBand="0" w:firstRowFirstColumn="0" w:firstRowLastColumn="0" w:lastRowFirstColumn="0" w:lastRowLastColumn="0"/>
-            </w:pPr>
-            <w:r>
-              <w:t xml:space="preserve">Ore </w:t>
-            </w:r>
-            <w:proofErr w:type="spellStart"/>
-            <w:r>
-              <w:t>totali</w:t>
-            </w:r>
-            <w:proofErr w:type="spellEnd"/>
-          </w:p>
-        </w:tc>
-        <w:tc>
-          <w:tcPr>
-            <w:tcW w:w="2666" w:type="dxa"/>
-            <w:vAlign w:val="center"/>
-          </w:tcPr>
-          <w:p>
-            <w:pPr>
-              <w:jc w:val="center"/>
-              <w:cnfStyle w:val="100000000000" w:firstRow="1" w:lastRow="0" w:firstColumn="0" w:lastColumn="0" w:oddVBand="0" w:evenVBand="0" w:oddHBand="0" w:evenHBand="0" w:firstRowFirstColumn="0" w:firstRowLastColumn="0" w:lastRowFirstColumn="0" w:lastRowLastColumn="0"/>
-            </w:pPr>
-            <w:proofErr w:type="spellStart"/>
-            <w:r>
-              <w:t>Docente</w:t>
-            </w:r>
-            <w:proofErr w:type="spellEnd"/>
-          </w:p>
-        </w:tc>
-      </w:tr>
-    </w:tbl>
-    <w:tbl>
-      <w:tblPr>
-        <w:tblStyle w:val="Grigliachiara-Colore1"/>
-        <w:tblW w:w="0" w:type="auto"/>
-        <w:jc w:val="center"/>
-        <w:tblLook w:val="04A0" w:firstRow="1" w:lastRow="0" w:firstColumn="1" w:lastColumn="0" w:noHBand="0" w:noVBand="1"/>
-      </w:tblPr>
-      <w:tblGrid>
-        <w:gridCol w:w="2666"/>
-        <w:gridCol w:w="2666"/>
-        <w:gridCol w:w="2666"/>
-        <w:gridCol w:w="2666"/>
-      </w:tblGrid>
-      <w:tr>
-        <w:trPr>
-          <w:cnfStyle w:val="100000000000" w:firstRow="1" w:lastRow="0" w:firstColumn="0" w:lastColumn="0" w:oddVBand="0" w:evenVBand="0" w:oddHBand="0" w:evenHBand="0" w:firstRowFirstColumn="0" w:firstRowLastColumn="0" w:lastRowFirstColumn="0" w:lastRowLastColumn="0"/>
-          <w:jc w:val="center"/>
-        </w:trPr>
-        <w:tc>
-          <w:tcPr>
-            <w:cnfStyle w:val="001000000000" w:firstRow="0" w:lastRow="0" w:firstColumn="1" w:lastColumn="0" w:oddVBand="0" w:evenVBand="0" w:oddHBand="0" w:evenHBand="0" w:firstRowFirstColumn="0" w:firstRowLastColumn="0" w:lastRowFirstColumn="0" w:lastRowLastColumn="0"/>
-            <w:tcW w:w="2666" w:type="dxa"/>
-            <w:vAlign w:val="center"/>
-          </w:tcPr>
-          <w:p>
-            <w:pPr>
-              <w:jc w:val="center"/>
-            </w:pPr>
-            <w:r>
-              <w:t xml:space="preserve">Nome del </w:t>
-            </w:r>
-            <w:proofErr w:type="spellStart"/>
-            <w:r>
-              <w:t>corso</w:t>
-            </w:r>
-            <w:proofErr w:type="spellEnd"/>
-          </w:p>
-        </w:tc>
-        <w:tc>
-          <w:tcPr>
-            <w:tcW w:w="2666" w:type="dxa"/>
-            <w:vAlign w:val="center"/>
-          </w:tcPr>
-          <w:p>
-            <w:pPr>
-              <w:jc w:val="center"/>
-              <w:cnfStyle w:val="100000000000" w:firstRow="1" w:lastRow="0" w:firstColumn="0" w:lastColumn="0" w:oddVBand="0" w:evenVBand="0" w:oddHBand="0" w:evenHBand="0" w:firstRowFirstColumn="0" w:firstRowLastColumn="0" w:lastRowFirstColumn="0" w:lastRowLastColumn="0"/>
-            </w:pPr>
-            <w:r>
-              <w:t xml:space="preserve">Ore </w:t>
-            </w:r>
-            <w:proofErr w:type="spellStart"/>
-            <w:r>
-              <w:t>svolte</w:t>
-            </w:r>
-            <w:proofErr w:type="spellEnd"/>
-          </w:p>
-        </w:tc>
-        <w:tc>
-          <w:tcPr>
-            <w:tcW w:w="2666" w:type="dxa"/>
-            <w:vAlign w:val="center"/>
-          </w:tcPr>
-          <w:p>
-            <w:pPr>
-              <w:jc w:val="center"/>
-              <w:cnfStyle w:val="100000000000" w:firstRow="1" w:lastRow="0" w:firstColumn="0" w:lastColumn="0" w:oddVBand="0" w:evenVBand="0" w:oddHBand="0" w:evenHBand="0" w:firstRowFirstColumn="0" w:firstRowLastColumn="0" w:lastRowFirstColumn="0" w:lastRowLastColumn="0"/>
-            </w:pPr>
-            <w:r>
-              <w:t xml:space="preserve">Ore </w:t>
-            </w:r>
-            <w:proofErr w:type="spellStart"/>
-            <w:r>
-              <w:t>totali</w:t>
-            </w:r>
-            <w:proofErr w:type="spellEnd"/>
-          </w:p>
-        </w:tc>
-        <w:tc>
-          <w:tcPr>
-            <w:tcW w:w="2666" w:type="dxa"/>
-            <w:vAlign w:val="center"/>
-          </w:tcPr>
-          <w:p>
-            <w:pPr>
-              <w:jc w:val="center"/>
-              <w:cnfStyle w:val="100000000000" w:firstRow="1" w:lastRow="0" w:firstColumn="0" w:lastColumn="0" w:oddVBand="0" w:evenVBand="0" w:oddHBand="0" w:evenHBand="0" w:firstRowFirstColumn="0" w:firstRowLastColumn="0" w:lastRowFirstColumn="0" w:lastRowLastColumn="0"/>
-            </w:pPr>
-            <w:proofErr w:type="spellStart"/>
-            <w:r>
-              <w:t>Docente</w:t>
-            </w:r>
-            <w:proofErr w:type="spellEnd"/>
-          </w:p>
-        </w:tc>
-      </w:tr>
-    </w:tbl>
-    <w:tbl>
-      <w:tblPr>
-        <w:tblStyle w:val="Grigliachiara-Colore1"/>
-        <w:tblW w:w="0" w:type="auto"/>
-        <w:jc w:val="center"/>
-        <w:tblLook w:val="04A0" w:firstRow="1" w:lastRow="0" w:firstColumn="1" w:lastColumn="0" w:noHBand="0" w:noVBand="1"/>
-      </w:tblPr>
-      <w:tblGrid>
-        <w:gridCol w:w="2666"/>
-        <w:gridCol w:w="2666"/>
-        <w:gridCol w:w="2666"/>
-        <w:gridCol w:w="2666"/>
-      </w:tblGrid>
-      <w:tr>
-        <w:trPr>
-          <w:cnfStyle w:val="100000000000" w:firstRow="1" w:lastRow="0" w:firstColumn="0" w:lastColumn="0" w:oddVBand="0" w:evenVBand="0" w:oddHBand="0" w:evenHBand="0" w:firstRowFirstColumn="0" w:firstRowLastColumn="0" w:lastRowFirstColumn="0" w:lastRowLastColumn="0"/>
-          <w:jc w:val="center"/>
-        </w:trPr>
-        <w:tc>
-          <w:tcPr>
-            <w:cnfStyle w:val="001000000000" w:firstRow="0" w:lastRow="0" w:firstColumn="1" w:lastColumn="0" w:oddVBand="0" w:evenVBand="0" w:oddHBand="0" w:evenHBand="0" w:firstRowFirstColumn="0" w:firstRowLastColumn="0" w:lastRowFirstColumn="0" w:lastRowLastColumn="0"/>
-            <w:tcW w:w="2666" w:type="dxa"/>
-            <w:vAlign w:val="center"/>
-          </w:tcPr>
-          <w:p>
-            <w:pPr>
-              <w:jc w:val="center"/>
-            </w:pPr>
-            <w:r>
-              <w:t xml:space="preserve">Nome del </w:t>
-            </w:r>
-            <w:proofErr w:type="spellStart"/>
-            <w:r>
-              <w:t>corso</w:t>
-            </w:r>
-            <w:proofErr w:type="spellEnd"/>
-          </w:p>
-        </w:tc>
-        <w:tc>
-          <w:tcPr>
-            <w:tcW w:w="2666" w:type="dxa"/>
-            <w:vAlign w:val="center"/>
-          </w:tcPr>
-          <w:p>
-            <w:pPr>
-              <w:jc w:val="center"/>
-              <w:cnfStyle w:val="100000000000" w:firstRow="1" w:lastRow="0" w:firstColumn="0" w:lastColumn="0" w:oddVBand="0" w:evenVBand="0" w:oddHBand="0" w:evenHBand="0" w:firstRowFirstColumn="0" w:firstRowLastColumn="0" w:lastRowFirstColumn="0" w:lastRowLastColumn="0"/>
-            </w:pPr>
-            <w:r>
-              <w:t xml:space="preserve">Ore </w:t>
-            </w:r>
-            <w:proofErr w:type="spellStart"/>
-            <w:r>
-              <w:t>svolte</w:t>
-            </w:r>
-            <w:proofErr w:type="spellEnd"/>
-          </w:p>
-        </w:tc>
-        <w:tc>
-          <w:tcPr>
-            <w:tcW w:w="2666" w:type="dxa"/>
-            <w:vAlign w:val="center"/>
-          </w:tcPr>
-          <w:p>
-            <w:pPr>
-              <w:jc w:val="center"/>
-              <w:cnfStyle w:val="100000000000" w:firstRow="1" w:lastRow="0" w:firstColumn="0" w:lastColumn="0" w:oddVBand="0" w:evenVBand="0" w:oddHBand="0" w:evenHBand="0" w:firstRowFirstColumn="0" w:firstRowLastColumn="0" w:lastRowFirstColumn="0" w:lastRowLastColumn="0"/>
-            </w:pPr>
-            <w:r>
-              <w:t xml:space="preserve">Ore </w:t>
-            </w:r>
-            <w:proofErr w:type="spellStart"/>
-            <w:r>
-              <w:t>totali</w:t>
-            </w:r>
-            <w:proofErr w:type="spellEnd"/>
-          </w:p>
-        </w:tc>
-        <w:tc>
-          <w:tcPr>
-            <w:tcW w:w="2666" w:type="dxa"/>
-            <w:vAlign w:val="center"/>
-          </w:tcPr>
-          <w:p>
-            <w:pPr>
-              <w:jc w:val="center"/>
-              <w:cnfStyle w:val="100000000000" w:firstRow="1" w:lastRow="0" w:firstColumn="0" w:lastColumn="0" w:oddVBand="0" w:evenVBand="0" w:oddHBand="0" w:evenHBand="0" w:firstRowFirstColumn="0" w:firstRowLastColumn="0" w:lastRowFirstColumn="0" w:lastRowLastColumn="0"/>
-            </w:pPr>
-            <w:proofErr w:type="spellStart"/>
-            <w:r>
-              <w:t>Docente</w:t>
-            </w:r>
-            <w:proofErr w:type="spellEnd"/>
-          </w:p>
-        </w:tc>
-      </w:tr>
-    </w:tbl>
     <w:sectPr>
       <w:headerReference w:type="even" r:id="rId9"/>
       <w:headerReference w:type="default" r:id="rId10"/>

</xml_diff>